<commit_message>
ISaRIS 2 lab Updated
</commit_message>
<xml_diff>
--- a/ISaRIS/Reports/Lab 2.docx
+++ b/ISaRIS/Reports/Lab 2.docx
@@ -84,6 +84,18 @@
         </w:rPr>
         <w:t>ОТЧЕТ</w:t>
       </w:r>
+      <w:r>
+        <w:rPr>
+          <w:rFonts w:ascii="Times New Roman" w:eastAsia="Calibri" w:hAnsi="Times New Roman" w:cs="Times New Roman"/>
+          <w:b/>
+          <w:bCs/>
+          <w:color w:val="000000"/>
+          <w:sz w:val="28"/>
+          <w:szCs w:val="28"/>
+          <w:lang w:val="be-BY"/>
+        </w:rPr>
+        <w:t>Ы</w:t>
+      </w:r>
     </w:p>
     <w:p>
       <w:pPr>
@@ -246,13 +258,84 @@
     <w:p>
       <w:pPr>
         <w:shd w:val="clear" w:color="auto" w:fill="FFFFFF"/>
+        <w:spacing w:after="0" w:line="240" w:lineRule="auto"/>
+        <w:jc w:val="center"/>
+        <w:rPr>
+          <w:rFonts w:ascii="Times New Roman" w:eastAsia="Calibri" w:hAnsi="Times New Roman" w:cs="Times New Roman"/>
+          <w:bCs/>
+          <w:color w:val="000000"/>
+          <w:sz w:val="28"/>
+          <w:szCs w:val="28"/>
+          <w:lang w:val="be-BY"/>
+        </w:rPr>
+      </w:pPr>
+      <w:r>
+        <w:rPr>
+          <w:rFonts w:ascii="Times New Roman" w:eastAsia="Calibri" w:hAnsi="Times New Roman" w:cs="Times New Roman"/>
+          <w:bCs/>
+          <w:color w:val="000000"/>
+          <w:sz w:val="28"/>
+          <w:szCs w:val="28"/>
+          <w:lang w:val="be-BY"/>
+        </w:rPr>
+        <w:t xml:space="preserve">по </w:t>
+      </w:r>
+      <w:r>
+        <w:rPr>
+          <w:rFonts w:ascii="Times New Roman" w:eastAsia="Calibri" w:hAnsi="Times New Roman" w:cs="Times New Roman"/>
+          <w:bCs/>
+          <w:color w:val="000000"/>
+          <w:sz w:val="28"/>
+          <w:szCs w:val="28"/>
+          <w:lang w:val="be-BY"/>
+        </w:rPr>
+        <w:t>лабараторн</w:t>
+      </w:r>
+      <w:proofErr w:type="spellStart"/>
+      <w:r>
+        <w:rPr>
+          <w:rFonts w:ascii="Times New Roman" w:eastAsia="Calibri" w:hAnsi="Times New Roman" w:cs="Times New Roman"/>
+          <w:bCs/>
+          <w:color w:val="000000"/>
+          <w:sz w:val="28"/>
+          <w:szCs w:val="28"/>
+          <w:lang w:val="ru-RU"/>
+        </w:rPr>
+        <w:t>ым</w:t>
+      </w:r>
+      <w:proofErr w:type="spellEnd"/>
+      <w:r>
+        <w:rPr>
+          <w:rFonts w:ascii="Times New Roman" w:eastAsia="Calibri" w:hAnsi="Times New Roman" w:cs="Times New Roman"/>
+          <w:bCs/>
+          <w:color w:val="000000"/>
+          <w:sz w:val="28"/>
+          <w:szCs w:val="28"/>
+          <w:lang w:val="be-BY"/>
+        </w:rPr>
+        <w:t xml:space="preserve"> работ</w:t>
+      </w:r>
+      <w:r>
+        <w:rPr>
+          <w:rFonts w:ascii="Times New Roman" w:eastAsia="Calibri" w:hAnsi="Times New Roman" w:cs="Times New Roman"/>
+          <w:bCs/>
+          <w:color w:val="000000"/>
+          <w:sz w:val="28"/>
+          <w:szCs w:val="28"/>
+          <w:lang w:val="be-BY"/>
+        </w:rPr>
+        <w:t>ам</w:t>
+      </w:r>
+    </w:p>
+    <w:p>
+      <w:pPr>
+        <w:shd w:val="clear" w:color="auto" w:fill="FFFFFF"/>
         <w:spacing w:after="2880" w:line="240" w:lineRule="auto"/>
         <w:jc w:val="center"/>
         <w:rPr>
           <w:rFonts w:ascii="Times New Roman" w:eastAsia="Calibri" w:hAnsi="Times New Roman" w:cs="Times New Roman"/>
           <w:sz w:val="28"/>
           <w:szCs w:val="28"/>
-          <w:lang w:val="ru-RU"/>
         </w:rPr>
       </w:pPr>
       <w:r>
@@ -262,20 +345,9 @@
           <w:color w:val="000000"/>
           <w:sz w:val="28"/>
           <w:szCs w:val="28"/>
-          <w:lang w:val="be-BY"/>
-        </w:rPr>
-        <w:t xml:space="preserve">по </w:t>
-      </w:r>
-      <w:r>
-        <w:rPr>
-          <w:rFonts w:ascii="Times New Roman" w:eastAsia="Calibri" w:hAnsi="Times New Roman" w:cs="Times New Roman"/>
-          <w:bCs/>
-          <w:color w:val="000000"/>
-          <w:sz w:val="28"/>
-          <w:szCs w:val="28"/>
-          <w:lang w:val="be-BY"/>
-        </w:rPr>
-        <w:t>лабараторной работе №1</w:t>
+          <w:lang w:val="ru-RU"/>
+        </w:rPr>
+        <w:t>Вариант 15</w:t>
       </w:r>
     </w:p>
     <w:p>
@@ -322,7 +394,7 @@
     </w:p>
     <w:p>
       <w:pPr>
-        <w:spacing w:after="3360" w:line="276" w:lineRule="auto"/>
+        <w:spacing w:after="3120" w:line="276" w:lineRule="auto"/>
         <w:jc w:val="right"/>
         <w:rPr>
           <w:rFonts w:ascii="Times New Roman" w:eastAsia="Calibri" w:hAnsi="Times New Roman" w:cs="Times New Roman"/>
@@ -331,14 +403,25 @@
           <w:lang w:val="ru-RU"/>
         </w:rPr>
       </w:pPr>
-      <w:r>
-        <w:rPr>
-          <w:rFonts w:ascii="Times New Roman" w:eastAsia="Calibri" w:hAnsi="Times New Roman" w:cs="Times New Roman"/>
-          <w:sz w:val="28"/>
-          <w:szCs w:val="28"/>
-          <w:lang w:val="ru-RU"/>
-        </w:rPr>
-        <w:t>Шкабров Данила Сергеевич</w:t>
+      <w:proofErr w:type="spellStart"/>
+      <w:r>
+        <w:rPr>
+          <w:rFonts w:ascii="Times New Roman" w:eastAsia="Calibri" w:hAnsi="Times New Roman" w:cs="Times New Roman"/>
+          <w:sz w:val="28"/>
+          <w:szCs w:val="28"/>
+          <w:lang w:val="ru-RU"/>
+        </w:rPr>
+        <w:t>Шкабров</w:t>
+      </w:r>
+      <w:proofErr w:type="spellEnd"/>
+      <w:r>
+        <w:rPr>
+          <w:rFonts w:ascii="Times New Roman" w:eastAsia="Calibri" w:hAnsi="Times New Roman" w:cs="Times New Roman"/>
+          <w:sz w:val="28"/>
+          <w:szCs w:val="28"/>
+          <w:lang w:val="ru-RU"/>
+        </w:rPr>
+        <w:t xml:space="preserve"> Данила Сергеевич</w:t>
       </w:r>
     </w:p>
     <w:p>
@@ -373,33 +456,97 @@
     </w:p>
     <w:p>
       <w:pPr>
-        <w:rPr>
-          <w:rFonts w:ascii="Times New Roman" w:hAnsi="Times New Roman" w:cs="Times New Roman"/>
-          <w:sz w:val="28"/>
-          <w:szCs w:val="28"/>
-          <w:lang w:val="ru-RU"/>
-        </w:rPr>
-      </w:pPr>
-      <w:r>
-        <w:rPr>
-          <w:rFonts w:ascii="Times New Roman" w:hAnsi="Times New Roman" w:cs="Times New Roman"/>
+        <w:jc w:val="center"/>
+        <w:rPr>
+          <w:rFonts w:ascii="Times New Roman" w:hAnsi="Times New Roman" w:cs="Times New Roman"/>
+          <w:b/>
+          <w:bCs/>
+          <w:sz w:val="28"/>
+          <w:szCs w:val="28"/>
+          <w:lang w:val="ru-RU"/>
+        </w:rPr>
+      </w:pPr>
+      <w:r>
+        <w:rPr>
+          <w:rFonts w:ascii="Times New Roman" w:hAnsi="Times New Roman" w:cs="Times New Roman"/>
+          <w:b/>
+          <w:bCs/>
           <w:sz w:val="28"/>
           <w:szCs w:val="28"/>
           <w:lang w:val="ru-RU"/>
         </w:rPr>
         <w:lastRenderedPageBreak/>
-        <w:t>Код шифра Виженера</w:t>
-      </w:r>
-    </w:p>
-    <w:p>
-      <w:r>
-        <w:rPr>
+        <w:t xml:space="preserve">Лабораторная работа №1 </w:t>
+      </w:r>
+      <w:r>
+        <w:rPr>
+          <w:rFonts w:ascii="Times New Roman" w:hAnsi="Times New Roman" w:cs="Times New Roman"/>
+          <w:b/>
+          <w:bCs/>
+          <w:sz w:val="28"/>
+          <w:szCs w:val="28"/>
+          <w:lang w:val="ru-RU"/>
+        </w:rPr>
+        <w:t>ИССЛЕДОВАНИЕ КРИПТОГРАФИЧЕСКИХ ШИФРОВ НА ОСНОВЕ ПОДСТАНОВКИ (ЗАМЕНЫ) СИМВОЛОВ</w:t>
+      </w:r>
+    </w:p>
+    <w:p>
+      <w:pPr>
+        <w:jc w:val="center"/>
+        <w:rPr>
+          <w:rFonts w:ascii="Times New Roman" w:hAnsi="Times New Roman" w:cs="Times New Roman"/>
+          <w:b/>
+          <w:bCs/>
+          <w:sz w:val="28"/>
+          <w:szCs w:val="28"/>
+          <w:lang w:val="ru-RU"/>
+        </w:rPr>
+      </w:pPr>
+      <w:r>
+        <w:rPr>
+          <w:rFonts w:ascii="Times New Roman" w:hAnsi="Times New Roman" w:cs="Times New Roman"/>
+          <w:b/>
+          <w:bCs/>
+          <w:sz w:val="28"/>
+          <w:szCs w:val="28"/>
+          <w:lang w:val="ru-RU"/>
+        </w:rPr>
+        <w:t xml:space="preserve">Код шифра </w:t>
+      </w:r>
+      <w:proofErr w:type="spellStart"/>
+      <w:r>
+        <w:rPr>
+          <w:rFonts w:ascii="Times New Roman" w:hAnsi="Times New Roman" w:cs="Times New Roman"/>
+          <w:b/>
+          <w:bCs/>
+          <w:sz w:val="28"/>
+          <w:szCs w:val="28"/>
+          <w:lang w:val="ru-RU"/>
+        </w:rPr>
+        <w:t>Виженера</w:t>
+      </w:r>
+      <w:proofErr w:type="spellEnd"/>
+    </w:p>
+    <w:p>
+      <w:pPr>
+        <w:jc w:val="center"/>
+        <w:rPr>
+          <w:rFonts w:ascii="Times New Roman" w:hAnsi="Times New Roman" w:cs="Times New Roman"/>
+          <w:sz w:val="28"/>
+          <w:szCs w:val="28"/>
+        </w:rPr>
+      </w:pPr>
+      <w:r>
+        <w:rPr>
+          <w:rFonts w:ascii="Times New Roman" w:hAnsi="Times New Roman" w:cs="Times New Roman"/>
           <w:noProof/>
+          <w:sz w:val="28"/>
+          <w:szCs w:val="28"/>
         </w:rPr>
         <w:drawing>
-          <wp:inline distT="0" distB="0" distL="0" distR="0" wp14:anchorId="1DB6237C" wp14:editId="6F7C1673">
-            <wp:extent cx="5234940" cy="3200400"/>
-            <wp:effectExtent l="0" t="0" r="3810" b="0"/>
+          <wp:inline distT="0" distB="0" distL="0" distR="0" wp14:anchorId="1DB6237C" wp14:editId="3864348E">
+            <wp:extent cx="5233670" cy="2810933"/>
+            <wp:effectExtent l="0" t="0" r="5080" b="8890"/>
             <wp:docPr id="4" name="Picture 4"/>
             <wp:cNvGraphicFramePr>
               <a:graphicFrameLocks xmlns:a="http://schemas.openxmlformats.org/drawingml/2006/main" noChangeAspect="1"/>
@@ -429,7 +576,7 @@
                   <pic:spPr bwMode="auto">
                     <a:xfrm>
                       <a:off x="0" y="0"/>
-                      <a:ext cx="5234940" cy="3200400"/>
+                      <a:ext cx="5241653" cy="2815221"/>
                     </a:xfrm>
                     <a:prstGeom prst="rect">
                       <a:avLst/>
@@ -445,14 +592,56 @@
           </wp:inline>
         </w:drawing>
       </w:r>
-      <w:r>
-        <w:rPr>
+    </w:p>
+    <w:p>
+      <w:pPr>
+        <w:jc w:val="center"/>
+        <w:rPr>
+          <w:rFonts w:ascii="Times New Roman" w:hAnsi="Times New Roman" w:cs="Times New Roman"/>
+          <w:sz w:val="28"/>
+          <w:szCs w:val="28"/>
+          <w:lang w:val="ru-RU"/>
+        </w:rPr>
+      </w:pPr>
+      <w:r>
+        <w:rPr>
+          <w:rFonts w:ascii="Times New Roman" w:hAnsi="Times New Roman" w:cs="Times New Roman"/>
+          <w:sz w:val="28"/>
+          <w:szCs w:val="28"/>
+          <w:lang w:val="ru-RU"/>
+        </w:rPr>
+        <w:t>Рис. 1</w:t>
+      </w:r>
+      <w:r>
+        <w:rPr>
+          <w:rFonts w:ascii="Times New Roman" w:hAnsi="Times New Roman" w:cs="Times New Roman"/>
+          <w:sz w:val="28"/>
+          <w:szCs w:val="28"/>
+          <w:lang w:val="ru-RU"/>
+        </w:rPr>
+        <w:t xml:space="preserve"> Описание алфавита и повторения ключа</w:t>
+      </w:r>
+    </w:p>
+    <w:p>
+      <w:pPr>
+        <w:jc w:val="center"/>
+        <w:rPr>
+          <w:rFonts w:ascii="Times New Roman" w:hAnsi="Times New Roman" w:cs="Times New Roman"/>
+          <w:sz w:val="28"/>
+          <w:szCs w:val="28"/>
+        </w:rPr>
+      </w:pPr>
+      <w:r>
+        <w:rPr>
+          <w:rFonts w:ascii="Times New Roman" w:hAnsi="Times New Roman" w:cs="Times New Roman"/>
           <w:noProof/>
+          <w:sz w:val="28"/>
+          <w:szCs w:val="28"/>
         </w:rPr>
         <w:drawing>
-          <wp:inline distT="0" distB="0" distL="0" distR="0" wp14:anchorId="7ADA84CD" wp14:editId="33BA208A">
-            <wp:extent cx="5935980" cy="4107180"/>
-            <wp:effectExtent l="0" t="0" r="7620" b="7620"/>
+          <wp:inline distT="0" distB="0" distL="0" distR="0" wp14:anchorId="7ADA84CD" wp14:editId="1B514704">
+            <wp:extent cx="5935324" cy="3716867"/>
+            <wp:effectExtent l="0" t="0" r="8890" b="0"/>
             <wp:docPr id="1" name="Picture 1"/>
             <wp:cNvGraphicFramePr>
               <a:graphicFrameLocks xmlns:a="http://schemas.openxmlformats.org/drawingml/2006/main" noChangeAspect="1"/>
@@ -482,7 +671,7 @@
                   <pic:spPr bwMode="auto">
                     <a:xfrm>
                       <a:off x="0" y="0"/>
-                      <a:ext cx="5935980" cy="4107180"/>
+                      <a:ext cx="5941951" cy="3721017"/>
                     </a:xfrm>
                     <a:prstGeom prst="rect">
                       <a:avLst/>
@@ -501,56 +690,89 @@
     </w:p>
     <w:p>
       <w:pPr>
-        <w:rPr>
+        <w:jc w:val="center"/>
+        <w:rPr>
+          <w:rFonts w:ascii="Times New Roman" w:hAnsi="Times New Roman" w:cs="Times New Roman"/>
+          <w:sz w:val="28"/>
+          <w:szCs w:val="28"/>
+          <w:lang w:val="ru-RU"/>
+        </w:rPr>
+      </w:pPr>
+      <w:r>
+        <w:rPr>
+          <w:rFonts w:ascii="Times New Roman" w:hAnsi="Times New Roman" w:cs="Times New Roman"/>
+          <w:sz w:val="28"/>
+          <w:szCs w:val="28"/>
+          <w:lang w:val="ru-RU"/>
+        </w:rPr>
+        <w:t>Рис. 2</w:t>
+      </w:r>
+      <w:r>
+        <w:rPr>
+          <w:rFonts w:ascii="Times New Roman" w:hAnsi="Times New Roman" w:cs="Times New Roman"/>
+          <w:sz w:val="28"/>
+          <w:szCs w:val="28"/>
+          <w:lang w:val="ru-RU"/>
+        </w:rPr>
+        <w:t xml:space="preserve"> Алгоритм шифрования </w:t>
+      </w:r>
+      <w:proofErr w:type="spellStart"/>
+      <w:r>
+        <w:rPr>
+          <w:rFonts w:ascii="Times New Roman" w:hAnsi="Times New Roman" w:cs="Times New Roman"/>
+          <w:sz w:val="28"/>
+          <w:szCs w:val="28"/>
+          <w:lang w:val="ru-RU"/>
+        </w:rPr>
+        <w:t>Виженера</w:t>
+      </w:r>
+      <w:proofErr w:type="spellEnd"/>
+    </w:p>
+    <w:p>
+      <w:pPr>
+        <w:jc w:val="center"/>
+        <w:rPr>
+          <w:rFonts w:ascii="Times New Roman" w:hAnsi="Times New Roman" w:cs="Times New Roman"/>
+          <w:b/>
+          <w:bCs/>
+          <w:sz w:val="28"/>
+          <w:szCs w:val="28"/>
+          <w:lang w:val="ru-RU"/>
+        </w:rPr>
+      </w:pPr>
+      <w:r>
+        <w:rPr>
+          <w:rFonts w:ascii="Times New Roman" w:hAnsi="Times New Roman" w:cs="Times New Roman"/>
+          <w:b/>
+          <w:bCs/>
+          <w:sz w:val="28"/>
+          <w:szCs w:val="28"/>
+          <w:lang w:val="ru-RU"/>
+        </w:rPr>
+        <w:lastRenderedPageBreak/>
+        <w:t>Код шифра по соотношениям (Цезаря)</w:t>
+      </w:r>
+    </w:p>
+    <w:p>
+      <w:pPr>
+        <w:jc w:val="center"/>
+        <w:rPr>
+          <w:rFonts w:ascii="Times New Roman" w:hAnsi="Times New Roman" w:cs="Times New Roman"/>
+          <w:sz w:val="28"/>
+          <w:szCs w:val="28"/>
+        </w:rPr>
+      </w:pPr>
+      <w:r>
+        <w:rPr>
+          <w:rFonts w:ascii="Times New Roman" w:hAnsi="Times New Roman" w:cs="Times New Roman"/>
           <w:noProof/>
-        </w:rPr>
-      </w:pPr>
-    </w:p>
-    <w:p>
-      <w:pPr>
-        <w:rPr>
-          <w:noProof/>
-        </w:rPr>
-      </w:pPr>
-    </w:p>
-    <w:p>
-      <w:pPr>
-        <w:rPr>
-          <w:rFonts w:ascii="Times New Roman" w:hAnsi="Times New Roman" w:cs="Times New Roman"/>
-          <w:sz w:val="28"/>
-          <w:szCs w:val="28"/>
-          <w:lang w:val="ru-RU"/>
-        </w:rPr>
-      </w:pPr>
-      <w:r>
-        <w:rPr>
-          <w:rFonts w:ascii="Times New Roman" w:hAnsi="Times New Roman" w:cs="Times New Roman"/>
-          <w:sz w:val="28"/>
-          <w:szCs w:val="28"/>
-          <w:lang w:val="ru-RU"/>
-        </w:rPr>
-        <w:lastRenderedPageBreak/>
-        <w:t xml:space="preserve">Код шифра </w:t>
-      </w:r>
-      <w:r>
-        <w:rPr>
-          <w:rFonts w:ascii="Times New Roman" w:hAnsi="Times New Roman" w:cs="Times New Roman"/>
-          <w:sz w:val="28"/>
-          <w:szCs w:val="28"/>
-          <w:lang w:val="ru-RU"/>
-        </w:rPr>
-        <w:t>по соотношениям (Цезаря)</w:t>
-      </w:r>
-    </w:p>
-    <w:p>
-      <w:r>
-        <w:rPr>
-          <w:noProof/>
+          <w:sz w:val="28"/>
+          <w:szCs w:val="28"/>
         </w:rPr>
         <w:drawing>
-          <wp:inline distT="0" distB="0" distL="0" distR="0" wp14:anchorId="3D58A87F" wp14:editId="1C1DCEBE">
-            <wp:extent cx="5196840" cy="3688080"/>
-            <wp:effectExtent l="0" t="0" r="3810" b="7620"/>
+          <wp:inline distT="0" distB="0" distL="0" distR="0" wp14:anchorId="3D58A87F" wp14:editId="01E65F96">
+            <wp:extent cx="5196840" cy="3183467"/>
+            <wp:effectExtent l="0" t="0" r="3810" b="0"/>
             <wp:docPr id="2" name="Picture 2"/>
             <wp:cNvGraphicFramePr>
               <a:graphicFrameLocks xmlns:a="http://schemas.openxmlformats.org/drawingml/2006/main" noChangeAspect="1"/>
@@ -580,7 +802,7 @@
                   <pic:spPr bwMode="auto">
                     <a:xfrm>
                       <a:off x="0" y="0"/>
-                      <a:ext cx="5196840" cy="3688080"/>
+                      <a:ext cx="5198424" cy="3184437"/>
                     </a:xfrm>
                     <a:prstGeom prst="rect">
                       <a:avLst/>
@@ -599,16 +821,68 @@
     </w:p>
     <w:p>
       <w:pPr>
-        <w:rPr>
-          <w:rFonts w:ascii="Times New Roman" w:hAnsi="Times New Roman" w:cs="Times New Roman"/>
-          <w:sz w:val="28"/>
-          <w:szCs w:val="28"/>
-          <w:lang w:val="ru-RU"/>
-        </w:rPr>
-      </w:pPr>
-      <w:r>
-        <w:rPr>
-          <w:rFonts w:ascii="Times New Roman" w:hAnsi="Times New Roman" w:cs="Times New Roman"/>
+        <w:jc w:val="center"/>
+        <w:rPr>
+          <w:rFonts w:ascii="Times New Roman" w:hAnsi="Times New Roman" w:cs="Times New Roman"/>
+          <w:sz w:val="28"/>
+          <w:szCs w:val="28"/>
+          <w:lang w:val="ru-RU"/>
+        </w:rPr>
+      </w:pPr>
+      <w:r>
+        <w:rPr>
+          <w:rFonts w:ascii="Times New Roman" w:hAnsi="Times New Roman" w:cs="Times New Roman"/>
+          <w:sz w:val="28"/>
+          <w:szCs w:val="28"/>
+          <w:lang w:val="ru-RU"/>
+        </w:rPr>
+        <w:t>Рис. 3</w:t>
+      </w:r>
+      <w:r>
+        <w:rPr>
+          <w:rFonts w:ascii="Times New Roman" w:hAnsi="Times New Roman" w:cs="Times New Roman"/>
+          <w:sz w:val="28"/>
+          <w:szCs w:val="28"/>
+          <w:lang w:val="ru-RU"/>
+        </w:rPr>
+        <w:t xml:space="preserve"> </w:t>
+      </w:r>
+      <w:r>
+        <w:rPr>
+          <w:rFonts w:ascii="Times New Roman" w:hAnsi="Times New Roman" w:cs="Times New Roman"/>
+          <w:sz w:val="28"/>
+          <w:szCs w:val="28"/>
+          <w:lang w:val="ru-RU"/>
+        </w:rPr>
+        <w:t xml:space="preserve">Алгоритм шифрования </w:t>
+      </w:r>
+      <w:r>
+        <w:rPr>
+          <w:rFonts w:ascii="Times New Roman" w:hAnsi="Times New Roman" w:cs="Times New Roman"/>
+          <w:sz w:val="28"/>
+          <w:szCs w:val="28"/>
+          <w:lang w:val="ru-RU"/>
+        </w:rPr>
+        <w:t>Цезаря</w:t>
+      </w:r>
+    </w:p>
+    <w:p>
+      <w:pPr>
+        <w:jc w:val="center"/>
+        <w:rPr>
+          <w:rFonts w:ascii="Times New Roman" w:hAnsi="Times New Roman" w:cs="Times New Roman"/>
+          <w:b/>
+          <w:bCs/>
+          <w:sz w:val="28"/>
+          <w:szCs w:val="28"/>
+          <w:lang w:val="ru-RU"/>
+        </w:rPr>
+      </w:pPr>
+      <w:r>
+        <w:rPr>
+          <w:rFonts w:ascii="Times New Roman" w:hAnsi="Times New Roman" w:cs="Times New Roman"/>
+          <w:b/>
+          <w:bCs/>
           <w:sz w:val="28"/>
           <w:szCs w:val="28"/>
           <w:lang w:val="ru-RU"/>
@@ -617,15 +891,26 @@
       </w:r>
     </w:p>
     <w:p>
-      <w:r>
-        <w:rPr>
+      <w:pPr>
+        <w:jc w:val="center"/>
+        <w:rPr>
+          <w:rFonts w:ascii="Times New Roman" w:hAnsi="Times New Roman" w:cs="Times New Roman"/>
+          <w:sz w:val="28"/>
+          <w:szCs w:val="28"/>
+        </w:rPr>
+      </w:pPr>
+      <w:r>
+        <w:rPr>
+          <w:rFonts w:ascii="Times New Roman" w:hAnsi="Times New Roman" w:cs="Times New Roman"/>
           <w:noProof/>
+          <w:sz w:val="28"/>
+          <w:szCs w:val="28"/>
         </w:rPr>
         <w:drawing>
-          <wp:inline distT="0" distB="0" distL="0" distR="0" wp14:anchorId="3768B9C8" wp14:editId="61890B4A">
-            <wp:extent cx="5935980" cy="3581400"/>
-            <wp:effectExtent l="0" t="0" r="7620" b="0"/>
-            <wp:docPr id="3" name="Picture 3"/>
+          <wp:inline distT="0" distB="0" distL="0" distR="0" wp14:anchorId="3E92DC2C" wp14:editId="7C30945A">
+            <wp:extent cx="5934959" cy="3445933"/>
+            <wp:effectExtent l="0" t="0" r="8890" b="2540"/>
+            <wp:docPr id="5" name="Picture 5"/>
             <wp:cNvGraphicFramePr>
               <a:graphicFrameLocks xmlns:a="http://schemas.openxmlformats.org/drawingml/2006/main" noChangeAspect="1"/>
             </wp:cNvGraphicFramePr>
@@ -633,7 +918,7 @@
               <a:graphicData uri="http://schemas.openxmlformats.org/drawingml/2006/picture">
                 <pic:pic xmlns:pic="http://schemas.openxmlformats.org/drawingml/2006/picture">
                   <pic:nvPicPr>
-                    <pic:cNvPr id="0" name="Picture 3"/>
+                    <pic:cNvPr id="0" name="Picture 1"/>
                     <pic:cNvPicPr>
                       <a:picLocks noChangeAspect="1" noChangeArrowheads="1"/>
                     </pic:cNvPicPr>
@@ -654,7 +939,7 @@
                   <pic:spPr bwMode="auto">
                     <a:xfrm>
                       <a:off x="0" y="0"/>
-                      <a:ext cx="5935980" cy="3581400"/>
+                      <a:ext cx="5941553" cy="3449761"/>
                     </a:xfrm>
                     <a:prstGeom prst="rect">
                       <a:avLst/>
@@ -670,6 +955,420 @@
           </wp:inline>
         </w:drawing>
       </w:r>
+    </w:p>
+    <w:p>
+      <w:pPr>
+        <w:jc w:val="center"/>
+        <w:rPr>
+          <w:rFonts w:ascii="Times New Roman" w:hAnsi="Times New Roman" w:cs="Times New Roman"/>
+          <w:sz w:val="28"/>
+          <w:szCs w:val="28"/>
+          <w:lang w:val="ru-RU"/>
+        </w:rPr>
+      </w:pPr>
+      <w:r>
+        <w:rPr>
+          <w:rFonts w:ascii="Times New Roman" w:hAnsi="Times New Roman" w:cs="Times New Roman"/>
+          <w:sz w:val="28"/>
+          <w:szCs w:val="28"/>
+          <w:lang w:val="ru-RU"/>
+        </w:rPr>
+        <w:t>Рис. 4</w:t>
+      </w:r>
+      <w:r>
+        <w:rPr>
+          <w:rFonts w:ascii="Times New Roman" w:hAnsi="Times New Roman" w:cs="Times New Roman"/>
+          <w:sz w:val="28"/>
+          <w:szCs w:val="28"/>
+          <w:lang w:val="ru-RU"/>
+        </w:rPr>
+        <w:t xml:space="preserve"> </w:t>
+      </w:r>
+      <w:r>
+        <w:rPr>
+          <w:rFonts w:ascii="Times New Roman" w:hAnsi="Times New Roman" w:cs="Times New Roman"/>
+          <w:sz w:val="28"/>
+          <w:szCs w:val="28"/>
+          <w:lang w:val="ru-RU"/>
+        </w:rPr>
+        <w:t>Код вывода результатов</w:t>
+      </w:r>
+      <w:r>
+        <w:rPr>
+          <w:rFonts w:ascii="Times New Roman" w:hAnsi="Times New Roman" w:cs="Times New Roman"/>
+          <w:sz w:val="28"/>
+          <w:szCs w:val="28"/>
+          <w:lang w:val="ru-RU"/>
+        </w:rPr>
+        <w:t xml:space="preserve"> </w:t>
+      </w:r>
+      <w:proofErr w:type="spellStart"/>
+      <w:r>
+        <w:rPr>
+          <w:rFonts w:ascii="Times New Roman" w:hAnsi="Times New Roman" w:cs="Times New Roman"/>
+          <w:sz w:val="28"/>
+          <w:szCs w:val="28"/>
+          <w:lang w:val="ru-RU"/>
+        </w:rPr>
+        <w:t>шифровани</w:t>
+      </w:r>
+      <w:r>
+        <w:rPr>
+          <w:rFonts w:ascii="Times New Roman" w:hAnsi="Times New Roman" w:cs="Times New Roman"/>
+          <w:sz w:val="28"/>
+          <w:szCs w:val="28"/>
+          <w:lang w:val="ru-RU"/>
+        </w:rPr>
+        <w:t>й</w:t>
+      </w:r>
+      <w:proofErr w:type="spellEnd"/>
+      <w:r>
+        <w:rPr>
+          <w:rFonts w:ascii="Times New Roman" w:hAnsi="Times New Roman" w:cs="Times New Roman"/>
+          <w:sz w:val="28"/>
+          <w:szCs w:val="28"/>
+          <w:lang w:val="ru-RU"/>
+        </w:rPr>
+        <w:t xml:space="preserve"> и времени работы над ними</w:t>
+      </w:r>
+    </w:p>
+    <w:p>
+      <w:pPr>
+        <w:jc w:val="center"/>
+        <w:rPr>
+          <w:rFonts w:ascii="Times New Roman" w:hAnsi="Times New Roman" w:cs="Times New Roman"/>
+          <w:sz w:val="28"/>
+          <w:szCs w:val="28"/>
+        </w:rPr>
+      </w:pPr>
+      <w:r>
+        <w:rPr>
+          <w:rFonts w:ascii="Times New Roman" w:hAnsi="Times New Roman" w:cs="Times New Roman"/>
+          <w:noProof/>
+          <w:sz w:val="28"/>
+          <w:szCs w:val="28"/>
+        </w:rPr>
+        <w:lastRenderedPageBreak/>
+        <w:drawing>
+          <wp:inline distT="0" distB="0" distL="0" distR="0" wp14:anchorId="376C1D15" wp14:editId="702C9F61">
+            <wp:extent cx="3827145" cy="2557145"/>
+            <wp:effectExtent l="0" t="0" r="1905" b="0"/>
+            <wp:docPr id="6" name="Picture 6"/>
+            <wp:cNvGraphicFramePr>
+              <a:graphicFrameLocks xmlns:a="http://schemas.openxmlformats.org/drawingml/2006/main" noChangeAspect="1"/>
+            </wp:cNvGraphicFramePr>
+            <a:graphic xmlns:a="http://schemas.openxmlformats.org/drawingml/2006/main">
+              <a:graphicData uri="http://schemas.openxmlformats.org/drawingml/2006/picture">
+                <pic:pic xmlns:pic="http://schemas.openxmlformats.org/drawingml/2006/picture">
+                  <pic:nvPicPr>
+                    <pic:cNvPr id="0" name="Picture 2"/>
+                    <pic:cNvPicPr>
+                      <a:picLocks noChangeAspect="1" noChangeArrowheads="1"/>
+                    </pic:cNvPicPr>
+                  </pic:nvPicPr>
+                  <pic:blipFill>
+                    <a:blip r:embed="rId11">
+                      <a:extLst>
+                        <a:ext uri="{28A0092B-C50C-407E-A947-70E740481C1C}">
+                          <a14:useLocalDpi xmlns:a14="http://schemas.microsoft.com/office/drawing/2010/main" val="0"/>
+                        </a:ext>
+                      </a:extLst>
+                    </a:blip>
+                    <a:srcRect/>
+                    <a:stretch>
+                      <a:fillRect/>
+                    </a:stretch>
+                  </pic:blipFill>
+                  <pic:spPr bwMode="auto">
+                    <a:xfrm>
+                      <a:off x="0" y="0"/>
+                      <a:ext cx="3827145" cy="2557145"/>
+                    </a:xfrm>
+                    <a:prstGeom prst="rect">
+                      <a:avLst/>
+                    </a:prstGeom>
+                    <a:noFill/>
+                    <a:ln>
+                      <a:noFill/>
+                    </a:ln>
+                  </pic:spPr>
+                </pic:pic>
+              </a:graphicData>
+            </a:graphic>
+          </wp:inline>
+        </w:drawing>
+      </w:r>
+    </w:p>
+    <w:p>
+      <w:pPr>
+        <w:jc w:val="center"/>
+        <w:rPr>
+          <w:rFonts w:ascii="Times New Roman" w:hAnsi="Times New Roman" w:cs="Times New Roman"/>
+          <w:sz w:val="28"/>
+          <w:szCs w:val="28"/>
+          <w:lang w:val="ru-RU"/>
+        </w:rPr>
+      </w:pPr>
+      <w:r>
+        <w:rPr>
+          <w:rFonts w:ascii="Times New Roman" w:hAnsi="Times New Roman" w:cs="Times New Roman"/>
+          <w:sz w:val="28"/>
+          <w:szCs w:val="28"/>
+          <w:lang w:val="ru-RU"/>
+        </w:rPr>
+        <w:t>Рис. 5</w:t>
+      </w:r>
+      <w:r>
+        <w:rPr>
+          <w:rFonts w:ascii="Times New Roman" w:hAnsi="Times New Roman" w:cs="Times New Roman"/>
+          <w:sz w:val="28"/>
+          <w:szCs w:val="28"/>
+          <w:lang w:val="ru-RU"/>
+        </w:rPr>
+        <w:t xml:space="preserve"> </w:t>
+      </w:r>
+      <w:r>
+        <w:rPr>
+          <w:rFonts w:ascii="Times New Roman" w:hAnsi="Times New Roman" w:cs="Times New Roman"/>
+          <w:sz w:val="28"/>
+          <w:szCs w:val="28"/>
+          <w:lang w:val="ru-RU"/>
+        </w:rPr>
+        <w:t>В</w:t>
+      </w:r>
+      <w:r>
+        <w:rPr>
+          <w:rFonts w:ascii="Times New Roman" w:hAnsi="Times New Roman" w:cs="Times New Roman"/>
+          <w:sz w:val="28"/>
+          <w:szCs w:val="28"/>
+          <w:lang w:val="ru-RU"/>
+        </w:rPr>
+        <w:t>ывод результатов</w:t>
+      </w:r>
+    </w:p>
+    <w:p>
+      <w:pPr>
+        <w:jc w:val="center"/>
+        <w:rPr>
+          <w:rFonts w:ascii="Times New Roman" w:hAnsi="Times New Roman" w:cs="Times New Roman"/>
+          <w:b/>
+          <w:bCs/>
+          <w:sz w:val="28"/>
+          <w:szCs w:val="28"/>
+          <w:lang w:val="ru-RU"/>
+        </w:rPr>
+      </w:pPr>
+      <w:r>
+        <w:rPr>
+          <w:rFonts w:ascii="Times New Roman" w:hAnsi="Times New Roman" w:cs="Times New Roman"/>
+          <w:b/>
+          <w:bCs/>
+          <w:sz w:val="28"/>
+          <w:szCs w:val="28"/>
+          <w:lang w:val="ru-RU"/>
+        </w:rPr>
+        <w:t>Гистограммы</w:t>
+      </w:r>
+    </w:p>
+    <w:p>
+      <w:pPr>
+        <w:jc w:val="center"/>
+        <w:rPr>
+          <w:rFonts w:ascii="Times New Roman" w:hAnsi="Times New Roman" w:cs="Times New Roman"/>
+          <w:b/>
+          <w:bCs/>
+          <w:sz w:val="28"/>
+          <w:szCs w:val="28"/>
+          <w:lang w:val="ru-RU"/>
+        </w:rPr>
+      </w:pPr>
+      <w:r>
+        <w:rPr>
+          <w:rFonts w:ascii="Times New Roman" w:hAnsi="Times New Roman" w:cs="Times New Roman"/>
+          <w:noProof/>
+          <w:sz w:val="28"/>
+          <w:szCs w:val="28"/>
+        </w:rPr>
+        <w:drawing>
+          <wp:inline distT="0" distB="0" distL="0" distR="0" wp14:anchorId="799B5A74" wp14:editId="0CD7D349">
+            <wp:extent cx="5935345" cy="2243455"/>
+            <wp:effectExtent l="0" t="0" r="8255" b="4445"/>
+            <wp:docPr id="8" name="Picture 8"/>
+            <wp:cNvGraphicFramePr>
+              <a:graphicFrameLocks xmlns:a="http://schemas.openxmlformats.org/drawingml/2006/main" noChangeAspect="1"/>
+            </wp:cNvGraphicFramePr>
+            <a:graphic xmlns:a="http://schemas.openxmlformats.org/drawingml/2006/main">
+              <a:graphicData uri="http://schemas.openxmlformats.org/drawingml/2006/picture">
+                <pic:pic xmlns:pic="http://schemas.openxmlformats.org/drawingml/2006/picture">
+                  <pic:nvPicPr>
+                    <pic:cNvPr id="0" name="Picture 4"/>
+                    <pic:cNvPicPr>
+                      <a:picLocks noChangeAspect="1" noChangeArrowheads="1"/>
+                    </pic:cNvPicPr>
+                  </pic:nvPicPr>
+                  <pic:blipFill>
+                    <a:blip r:embed="rId12">
+                      <a:extLst>
+                        <a:ext uri="{28A0092B-C50C-407E-A947-70E740481C1C}">
+                          <a14:useLocalDpi xmlns:a14="http://schemas.microsoft.com/office/drawing/2010/main" val="0"/>
+                        </a:ext>
+                      </a:extLst>
+                    </a:blip>
+                    <a:srcRect/>
+                    <a:stretch>
+                      <a:fillRect/>
+                    </a:stretch>
+                  </pic:blipFill>
+                  <pic:spPr bwMode="auto">
+                    <a:xfrm>
+                      <a:off x="0" y="0"/>
+                      <a:ext cx="5935345" cy="2243455"/>
+                    </a:xfrm>
+                    <a:prstGeom prst="rect">
+                      <a:avLst/>
+                    </a:prstGeom>
+                    <a:noFill/>
+                    <a:ln>
+                      <a:noFill/>
+                    </a:ln>
+                  </pic:spPr>
+                </pic:pic>
+              </a:graphicData>
+            </a:graphic>
+          </wp:inline>
+        </w:drawing>
+      </w:r>
+    </w:p>
+    <w:p>
+      <w:pPr>
+        <w:spacing w:after="3360"/>
+        <w:jc w:val="center"/>
+        <w:rPr>
+          <w:rFonts w:ascii="Times New Roman" w:hAnsi="Times New Roman" w:cs="Times New Roman"/>
+          <w:b/>
+          <w:bCs/>
+          <w:sz w:val="28"/>
+          <w:szCs w:val="28"/>
+        </w:rPr>
+      </w:pPr>
+      <w:r>
+        <w:rPr>
+          <w:rFonts w:ascii="Times New Roman" w:hAnsi="Times New Roman" w:cs="Times New Roman"/>
+          <w:sz w:val="28"/>
+          <w:szCs w:val="28"/>
+          <w:lang w:val="ru-RU"/>
+        </w:rPr>
+        <w:t xml:space="preserve">Рис. </w:t>
+      </w:r>
+      <w:r>
+        <w:rPr>
+          <w:rFonts w:ascii="Times New Roman" w:hAnsi="Times New Roman" w:cs="Times New Roman"/>
+          <w:sz w:val="28"/>
+          <w:szCs w:val="28"/>
+          <w:lang w:val="ru-RU"/>
+        </w:rPr>
+        <w:t>6</w:t>
+      </w:r>
+      <w:r>
+        <w:rPr>
+          <w:rFonts w:ascii="Times New Roman" w:hAnsi="Times New Roman" w:cs="Times New Roman"/>
+          <w:b/>
+          <w:bCs/>
+          <w:sz w:val="28"/>
+          <w:szCs w:val="28"/>
+          <w:lang w:val="ru-RU"/>
+        </w:rPr>
+        <w:t xml:space="preserve"> </w:t>
+      </w:r>
+      <w:r>
+        <w:rPr>
+          <w:rFonts w:ascii="Times New Roman" w:hAnsi="Times New Roman" w:cs="Times New Roman"/>
+          <w:sz w:val="28"/>
+          <w:szCs w:val="28"/>
+          <w:lang w:val="ru-RU"/>
+        </w:rPr>
+        <w:t>Гистограмм</w:t>
+      </w:r>
+      <w:r>
+        <w:rPr>
+          <w:rFonts w:ascii="Times New Roman" w:hAnsi="Times New Roman" w:cs="Times New Roman"/>
+          <w:sz w:val="28"/>
+          <w:szCs w:val="28"/>
+          <w:lang w:val="ru-RU"/>
+        </w:rPr>
+        <w:t>ы</w:t>
+      </w:r>
+    </w:p>
+    <w:p>
+      <w:pPr>
+        <w:jc w:val="center"/>
+        <w:rPr>
+          <w:rFonts w:ascii="Times New Roman" w:hAnsi="Times New Roman" w:cs="Times New Roman"/>
+          <w:b/>
+          <w:bCs/>
+          <w:sz w:val="28"/>
+          <w:szCs w:val="28"/>
+          <w:lang w:val="ru-RU"/>
+        </w:rPr>
+      </w:pPr>
+      <w:r>
+        <w:rPr>
+          <w:rFonts w:ascii="Times New Roman" w:hAnsi="Times New Roman" w:cs="Times New Roman"/>
+          <w:b/>
+          <w:bCs/>
+          <w:sz w:val="28"/>
+          <w:szCs w:val="28"/>
+          <w:lang w:val="ru-RU"/>
+        </w:rPr>
+        <w:lastRenderedPageBreak/>
+        <w:t>Лабораторная работа №</w:t>
+      </w:r>
+      <w:r>
+        <w:rPr>
+          <w:rFonts w:ascii="Times New Roman" w:hAnsi="Times New Roman" w:cs="Times New Roman"/>
+          <w:b/>
+          <w:bCs/>
+          <w:sz w:val="28"/>
+          <w:szCs w:val="28"/>
+          <w:lang w:val="ru-RU"/>
+        </w:rPr>
+        <w:t>2</w:t>
+      </w:r>
+      <w:r>
+        <w:rPr>
+          <w:rFonts w:ascii="Times New Roman" w:hAnsi="Times New Roman" w:cs="Times New Roman"/>
+          <w:b/>
+          <w:bCs/>
+          <w:sz w:val="28"/>
+          <w:szCs w:val="28"/>
+          <w:lang w:val="ru-RU"/>
+        </w:rPr>
+        <w:t xml:space="preserve"> </w:t>
+      </w:r>
+      <w:r>
+        <w:rPr>
+          <w:rFonts w:ascii="Times New Roman" w:hAnsi="Times New Roman" w:cs="Times New Roman"/>
+          <w:b/>
+          <w:bCs/>
+          <w:sz w:val="28"/>
+          <w:szCs w:val="28"/>
+          <w:lang w:val="ru-RU"/>
+        </w:rPr>
+        <w:t>ИССЛЕДОВАНИЕ КРИПТОГРАФИЧЕСКИХ ШИФРОВ НА ОСНОВЕ ПЕРЕСТАНОВКИ СИМВОЛОВ</w:t>
+      </w:r>
+    </w:p>
+    <w:p>
+      <w:pPr>
+        <w:jc w:val="center"/>
+        <w:rPr>
+          <w:rFonts w:ascii="Times New Roman" w:hAnsi="Times New Roman" w:cs="Times New Roman"/>
+          <w:b/>
+          <w:bCs/>
+          <w:sz w:val="28"/>
+          <w:szCs w:val="28"/>
+          <w:lang w:val="ru-RU"/>
+        </w:rPr>
+      </w:pPr>
     </w:p>
     <w:sectPr>
       <w:pgSz w:w="12240" w:h="15840"/>
@@ -1133,7 +1832,6 @@
   <w:style w:type="character" w:default="1" w:styleId="DefaultParagraphFont">
     <w:name w:val="Default Paragraph Font"/>
     <w:uiPriority w:val="1"/>
-    <w:semiHidden/>
     <w:unhideWhenUsed/>
   </w:style>
   <w:style w:type="table" w:default="1" w:styleId="TableNormal">

</xml_diff>